<commit_message>
Finished week 4, attempting problem set
</commit_message>
<xml_diff>
--- a/Week 4 notes.docx
+++ b/Week 4 notes.docx
@@ -379,6 +379,9 @@
         </w:numPr>
       </w:pPr>
       <w:r>
+        <w:rPr>
+          <w:noProof/>
+        </w:rPr>
         <w:drawing>
           <wp:inline distT="0" distB="0" distL="0" distR="0" wp14:anchorId="5F97BCDE" wp14:editId="038DE1B6">
             <wp:extent cx="4922520" cy="2809875"/>
@@ -838,6 +841,9 @@
         </w:numPr>
       </w:pPr>
       <w:r>
+        <w:rPr>
+          <w:noProof/>
+        </w:rPr>
         <w:drawing>
           <wp:inline distT="0" distB="0" distL="0" distR="0" wp14:anchorId="5539AC42" wp14:editId="6729EF4C">
             <wp:extent cx="4908940" cy="2735580"/>
@@ -908,18 +914,56 @@
       </w:r>
       <w:proofErr w:type="spellEnd"/>
       <w:r>
+        <w:t>(“%c”, *</w:t>
+      </w:r>
+      <w:proofErr w:type="spellStart"/>
+      <w:r>
+        <w:t>str</w:t>
+      </w:r>
+      <w:proofErr w:type="spellEnd"/>
+      <w:r>
+        <w:t>)</w:t>
+      </w:r>
+    </w:p>
+    <w:p>
+      <w:pPr>
+        <w:pStyle w:val="ListParagraph"/>
+        <w:numPr>
+          <w:ilvl w:val="0"/>
+          <w:numId w:val="9"/>
+        </w:numPr>
+      </w:pPr>
+      <w:proofErr w:type="spellStart"/>
+      <w:r>
+        <w:t>printf</w:t>
+      </w:r>
+      <w:proofErr w:type="spellEnd"/>
+      <w:r>
         <w:t xml:space="preserve">(“%c”, </w:t>
       </w:r>
-      <w:r>
-        <w:t>*</w:t>
-      </w:r>
       <w:proofErr w:type="spellStart"/>
       <w:r>
         <w:t>str</w:t>
       </w:r>
       <w:proofErr w:type="spellEnd"/>
       <w:r>
-        <w:t>)</w:t>
+        <w:t xml:space="preserve">[2]) == </w:t>
+      </w:r>
+      <w:proofErr w:type="spellStart"/>
+      <w:r>
+        <w:t>printf</w:t>
+      </w:r>
+      <w:proofErr w:type="spellEnd"/>
+      <w:r>
+        <w:t>(“%c”, *(</w:t>
+      </w:r>
+      <w:proofErr w:type="spellStart"/>
+      <w:r>
+        <w:t>str</w:t>
+      </w:r>
+      <w:proofErr w:type="spellEnd"/>
+      <w:r>
+        <w:t xml:space="preserve"> + 2))</w:t>
       </w:r>
     </w:p>
     <w:p>
@@ -930,69 +974,10 @@
           <w:numId w:val="9"/>
         </w:numPr>
       </w:pPr>
-      <w:proofErr w:type="spellStart"/>
-      <w:r>
-        <w:t>printf</w:t>
-      </w:r>
-      <w:proofErr w:type="spellEnd"/>
-      <w:r>
-        <w:t>(</w:t>
-      </w:r>
-      <w:r>
-        <w:t>“%c”</w:t>
-      </w:r>
-      <w:r>
-        <w:t xml:space="preserve">, </w:t>
-      </w:r>
-      <w:proofErr w:type="spellStart"/>
-      <w:r>
-        <w:t>str</w:t>
-      </w:r>
-      <w:proofErr w:type="spellEnd"/>
-      <w:r>
-        <w:t>[2</w:t>
-      </w:r>
-      <w:r>
-        <w:t>])</w:t>
-      </w:r>
-      <w:r>
-        <w:t xml:space="preserve"> == </w:t>
-      </w:r>
-      <w:proofErr w:type="spellStart"/>
-      <w:r>
-        <w:t>printf</w:t>
-      </w:r>
-      <w:proofErr w:type="spellEnd"/>
-      <w:r>
-        <w:t>(</w:t>
-      </w:r>
-      <w:r>
-        <w:t xml:space="preserve">“%c”, </w:t>
-      </w:r>
-      <w:r>
-        <w:t>*(</w:t>
-      </w:r>
-      <w:proofErr w:type="spellStart"/>
-      <w:r>
-        <w:t>str</w:t>
-      </w:r>
-      <w:proofErr w:type="spellEnd"/>
-      <w:r>
-        <w:t xml:space="preserve"> + 2)</w:t>
-      </w:r>
-      <w:r>
-        <w:t>)</w:t>
-      </w:r>
-    </w:p>
-    <w:p>
-      <w:pPr>
-        <w:pStyle w:val="ListParagraph"/>
-        <w:numPr>
-          <w:ilvl w:val="0"/>
-          <w:numId w:val="9"/>
-        </w:numPr>
-      </w:pPr>
-      <w:r>
+      <w:r>
+        <w:rPr>
+          <w:noProof/>
+        </w:rPr>
         <w:drawing>
           <wp:inline distT="0" distB="0" distL="0" distR="0" wp14:anchorId="51C2B847" wp14:editId="395345F7">
             <wp:extent cx="3482340" cy="723900"/>
@@ -1087,6 +1072,9 @@
         </w:numPr>
       </w:pPr>
       <w:r>
+        <w:rPr>
+          <w:noProof/>
+        </w:rPr>
         <w:drawing>
           <wp:inline distT="0" distB="0" distL="0" distR="0" wp14:anchorId="360DA82B" wp14:editId="6AA1FF63">
             <wp:extent cx="3467100" cy="790575"/>
@@ -1136,7 +1124,183 @@
         <w:t>In the above case, the strings are stored in modifiable sections of memory.</w:t>
       </w:r>
     </w:p>
-    <w:p/>
+    <w:p>
+      <w:pPr>
+        <w:pStyle w:val="ListParagraph"/>
+        <w:numPr>
+          <w:ilvl w:val="0"/>
+          <w:numId w:val="9"/>
+        </w:numPr>
+      </w:pPr>
+      <w:proofErr w:type="gramStart"/>
+      <w:r>
+        <w:lastRenderedPageBreak/>
+        <w:t>the</w:t>
+      </w:r>
+      <w:proofErr w:type="gramEnd"/>
+      <w:r>
+        <w:t xml:space="preserve"> </w:t>
+      </w:r>
+      <w:proofErr w:type="spellStart"/>
+      <w:r>
+        <w:t>printf</w:t>
+      </w:r>
+      <w:proofErr w:type="spellEnd"/>
+      <w:r>
+        <w:t xml:space="preserve"> function ultimately uses the write function underneath it. Basically, it takes in the output to be printed and the format it is in, then it runs a few checks to make sure that your input was valid, then it calls the write function after performing the necessary conversions.</w:t>
+      </w:r>
+    </w:p>
+    <w:p>
+      <w:pPr>
+        <w:pStyle w:val="ListParagraph"/>
+        <w:numPr>
+          <w:ilvl w:val="0"/>
+          <w:numId w:val="9"/>
+        </w:numPr>
+      </w:pPr>
+      <w:r>
+        <w:drawing>
+          <wp:inline distT="0" distB="0" distL="0" distR="0" wp14:anchorId="2E790DBB" wp14:editId="1FDC974A">
+            <wp:extent cx="5471160" cy="3933190"/>
+            <wp:effectExtent l="0" t="0" r="0" b="0"/>
+            <wp:docPr id="6" name="Picture 6"/>
+            <wp:cNvGraphicFramePr>
+              <a:graphicFrameLocks xmlns:a="http://schemas.openxmlformats.org/drawingml/2006/main" noChangeAspect="1"/>
+            </wp:cNvGraphicFramePr>
+            <a:graphic xmlns:a="http://schemas.openxmlformats.org/drawingml/2006/main">
+              <a:graphicData uri="http://schemas.openxmlformats.org/drawingml/2006/picture">
+                <pic:pic xmlns:pic="http://schemas.openxmlformats.org/drawingml/2006/picture">
+                  <pic:nvPicPr>
+                    <pic:cNvPr id="1" name=""/>
+                    <pic:cNvPicPr/>
+                  </pic:nvPicPr>
+                  <pic:blipFill>
+                    <a:blip r:embed="rId9"/>
+                    <a:stretch>
+                      <a:fillRect/>
+                    </a:stretch>
+                  </pic:blipFill>
+                  <pic:spPr>
+                    <a:xfrm>
+                      <a:off x="0" y="0"/>
+                      <a:ext cx="5471160" cy="3933190"/>
+                    </a:xfrm>
+                    <a:prstGeom prst="rect">
+                      <a:avLst/>
+                    </a:prstGeom>
+                  </pic:spPr>
+                </pic:pic>
+              </a:graphicData>
+            </a:graphic>
+          </wp:inline>
+        </w:drawing>
+      </w:r>
+    </w:p>
+    <w:p>
+      <w:pPr>
+        <w:pStyle w:val="ListParagraph"/>
+        <w:numPr>
+          <w:ilvl w:val="0"/>
+          <w:numId w:val="9"/>
+        </w:numPr>
+      </w:pPr>
+      <w:r>
+        <w:t xml:space="preserve">In the above example, when we declare and initialize a string with the syntax mentioned in line 20, then the name of the variable is just an alias of the address the first character is stored at. </w:t>
+      </w:r>
+    </w:p>
+    <w:p>
+      <w:pPr>
+        <w:pStyle w:val="ListParagraph"/>
+        <w:numPr>
+          <w:ilvl w:val="0"/>
+          <w:numId w:val="9"/>
+        </w:numPr>
+      </w:pPr>
+      <w:r>
+        <w:t xml:space="preserve">That is, the above is the same thing as declaring an </w:t>
+      </w:r>
+      <w:proofErr w:type="spellStart"/>
+      <w:r>
+        <w:t>int</w:t>
+      </w:r>
+      <w:proofErr w:type="spellEnd"/>
+      <w:r>
+        <w:t xml:space="preserve"> or declaring a char.</w:t>
+      </w:r>
+    </w:p>
+    <w:p>
+      <w:pPr>
+        <w:pStyle w:val="ListParagraph"/>
+        <w:numPr>
+          <w:ilvl w:val="0"/>
+          <w:numId w:val="9"/>
+        </w:numPr>
+      </w:pPr>
+      <w:r>
+        <w:t xml:space="preserve"> However, if we declare a string as in line 27, then we get a pointer named d, which is located at a particular address. And this pointer d stores another address, which is where the string is actually stored.</w:t>
+      </w:r>
+    </w:p>
+    <w:p>
+      <w:pPr>
+        <w:pStyle w:val="ListParagraph"/>
+        <w:numPr>
+          <w:ilvl w:val="0"/>
+          <w:numId w:val="9"/>
+        </w:numPr>
+      </w:pPr>
+      <w:r>
+        <w:t>Suppose we declare a char* of length 4 as follows:</w:t>
+      </w:r>
+    </w:p>
+    <w:p>
+      <w:pPr>
+        <w:pStyle w:val="ListParagraph"/>
+        <w:numPr>
+          <w:ilvl w:val="0"/>
+          <w:numId w:val="9"/>
+        </w:numPr>
+      </w:pPr>
+      <w:r>
+        <w:t>char* string[4];</w:t>
+      </w:r>
+    </w:p>
+    <w:p>
+      <w:pPr>
+        <w:pStyle w:val="ListParagraph"/>
+        <w:numPr>
+          <w:ilvl w:val="0"/>
+          <w:numId w:val="9"/>
+        </w:numPr>
+      </w:pPr>
+      <w:r>
+        <w:t>This string has the ability to store three characters and a \0</w:t>
+      </w:r>
+    </w:p>
+    <w:p>
+      <w:pPr>
+        <w:pStyle w:val="ListParagraph"/>
+        <w:numPr>
+          <w:ilvl w:val="0"/>
+          <w:numId w:val="9"/>
+        </w:numPr>
+      </w:pPr>
+      <w:r>
+        <w:t xml:space="preserve">However, if we were to use </w:t>
+      </w:r>
+      <w:proofErr w:type="spellStart"/>
+      <w:r>
+        <w:t>scanf</w:t>
+      </w:r>
+      <w:proofErr w:type="spellEnd"/>
+      <w:r>
+        <w:t xml:space="preserve"> to accept user input into this string, and the user were to enter a string bigger than size 4 like "Hello There", then the first four characters would be stored side by side (Since we told the computer hey I need a section of side by side memory that is of size 4) and the remaining would be stored in random locations of memory.</w:t>
+      </w:r>
+    </w:p>
+    <w:p>
+      <w:pPr>
+        <w:pStyle w:val="ListParagraph"/>
+      </w:pPr>
+    </w:p>
     <w:p>
       <w:pPr>
         <w:rPr>
@@ -1201,626 +1365,944 @@
     </w:p>
     <w:p>
       <w:r>
+        <w:lastRenderedPageBreak/>
         <w:t>In summary, while all pointers store memory addresses and have the same size on a given architecture, the type of the pointer dictates how the compiler and runtime system interpret the data at the address.</w:t>
       </w:r>
     </w:p>
     <w:p/>
+    <w:p>
+      <w:proofErr w:type="spellStart"/>
+      <w:proofErr w:type="gramStart"/>
+      <w:r>
+        <w:t>malloc</w:t>
+      </w:r>
+      <w:proofErr w:type="spellEnd"/>
+      <w:proofErr w:type="gramEnd"/>
+      <w:r>
+        <w:t>:</w:t>
+      </w:r>
+    </w:p>
+    <w:p>
+      <w:pPr>
+        <w:pStyle w:val="ListParagraph"/>
+        <w:numPr>
+          <w:ilvl w:val="0"/>
+          <w:numId w:val="11"/>
+        </w:numPr>
+      </w:pPr>
+      <w:r>
+        <w:t>In order to copy one string onto another</w:t>
+      </w:r>
+      <w:r>
+        <w:t xml:space="preserve">, we would have to use </w:t>
+      </w:r>
+      <w:proofErr w:type="spellStart"/>
+      <w:r>
+        <w:t>malloc</w:t>
+      </w:r>
+      <w:proofErr w:type="spellEnd"/>
+      <w:r>
+        <w:t>.</w:t>
+      </w:r>
+    </w:p>
+    <w:p>
+      <w:pPr>
+        <w:pStyle w:val="ListParagraph"/>
+        <w:numPr>
+          <w:ilvl w:val="0"/>
+          <w:numId w:val="11"/>
+        </w:numPr>
+      </w:pPr>
+      <w:proofErr w:type="spellStart"/>
+      <w:r>
+        <w:t>malloc</w:t>
+      </w:r>
+      <w:proofErr w:type="spellEnd"/>
+      <w:r>
+        <w:t xml:space="preserve"> and free are two of the most important functions in C.</w:t>
+      </w:r>
+    </w:p>
+    <w:p>
+      <w:pPr>
+        <w:pStyle w:val="ListParagraph"/>
+        <w:numPr>
+          <w:ilvl w:val="0"/>
+          <w:numId w:val="11"/>
+        </w:numPr>
+      </w:pPr>
+      <w:r>
+        <w:t xml:space="preserve">They are found in the </w:t>
+      </w:r>
+      <w:proofErr w:type="spellStart"/>
+      <w:r>
+        <w:t>stdlib</w:t>
+      </w:r>
+      <w:proofErr w:type="spellEnd"/>
+      <w:r>
+        <w:t xml:space="preserve"> header file.</w:t>
+      </w:r>
+    </w:p>
+    <w:p>
+      <w:pPr>
+        <w:pStyle w:val="ListParagraph"/>
+        <w:numPr>
+          <w:ilvl w:val="0"/>
+          <w:numId w:val="11"/>
+        </w:numPr>
+      </w:pPr>
+      <w:r>
+        <w:t xml:space="preserve">When we type </w:t>
+      </w:r>
+      <w:proofErr w:type="spellStart"/>
+      <w:r>
+        <w:t>strlen</w:t>
+      </w:r>
+      <w:proofErr w:type="spellEnd"/>
+      <w:r>
+        <w:t>(string name), we actually get the length of the string only, and it doesn't include the  '\0'</w:t>
+      </w:r>
+    </w:p>
+    <w:p>
+      <w:pPr>
+        <w:pStyle w:val="ListParagraph"/>
+        <w:numPr>
+          <w:ilvl w:val="0"/>
+          <w:numId w:val="11"/>
+        </w:numPr>
+      </w:pPr>
+      <w:r>
+        <w:t>If we do not NULL terminate our created string, then we can corrupt our own data.</w:t>
+      </w:r>
+    </w:p>
+    <w:p>
+      <w:pPr>
+        <w:pStyle w:val="ListParagraph"/>
+        <w:numPr>
+          <w:ilvl w:val="0"/>
+          <w:numId w:val="11"/>
+        </w:numPr>
+      </w:pPr>
+      <w:proofErr w:type="gramStart"/>
+      <w:r>
+        <w:t>the</w:t>
+      </w:r>
+      <w:proofErr w:type="gramEnd"/>
+      <w:r>
+        <w:t xml:space="preserve"> return type of the </w:t>
+      </w:r>
+      <w:proofErr w:type="spellStart"/>
+      <w:r>
+        <w:t>malloc</w:t>
+      </w:r>
+      <w:proofErr w:type="spellEnd"/>
+      <w:r>
+        <w:t xml:space="preserve"> function is an address (or NULL, depending on memory availability). So, we can only use it with pointers.</w:t>
+      </w:r>
+    </w:p>
+    <w:p>
+      <w:pPr>
+        <w:pStyle w:val="ListParagraph"/>
+        <w:numPr>
+          <w:ilvl w:val="0"/>
+          <w:numId w:val="11"/>
+        </w:numPr>
+      </w:pPr>
+      <w:r>
+        <w:t xml:space="preserve">We should always error handle the </w:t>
+      </w:r>
+      <w:proofErr w:type="spellStart"/>
+      <w:r>
+        <w:t>malloc</w:t>
+      </w:r>
+      <w:proofErr w:type="spellEnd"/>
+      <w:r>
+        <w:t xml:space="preserve"> function, just in case it could not find enough memory.</w:t>
+      </w:r>
+    </w:p>
+    <w:p>
+      <w:pPr>
+        <w:pStyle w:val="ListParagraph"/>
+        <w:numPr>
+          <w:ilvl w:val="0"/>
+          <w:numId w:val="11"/>
+        </w:numPr>
+      </w:pPr>
+      <w:r>
+        <w:t xml:space="preserve">Example: char* p = </w:t>
+      </w:r>
+      <w:proofErr w:type="spellStart"/>
+      <w:r>
+        <w:t>malloc</w:t>
+      </w:r>
+      <w:proofErr w:type="spellEnd"/>
+      <w:r>
+        <w:t>(</w:t>
+      </w:r>
+      <w:proofErr w:type="spellStart"/>
+      <w:r>
+        <w:t>sizeof</w:t>
+      </w:r>
+      <w:proofErr w:type="spellEnd"/>
+      <w:r>
+        <w:t>(char) * 8);</w:t>
+      </w:r>
+    </w:p>
+    <w:p>
+      <w:pPr>
+        <w:pStyle w:val="ListParagraph"/>
+        <w:numPr>
+          <w:ilvl w:val="1"/>
+          <w:numId w:val="10"/>
+        </w:numPr>
+      </w:pPr>
+      <w:r>
+        <w:t>if (p == NULL)</w:t>
+      </w:r>
+    </w:p>
+    <w:p>
+      <w:pPr>
+        <w:pStyle w:val="ListParagraph"/>
+        <w:numPr>
+          <w:ilvl w:val="1"/>
+          <w:numId w:val="10"/>
+        </w:numPr>
+      </w:pPr>
+      <w:r>
+        <w:t>{</w:t>
+      </w:r>
+    </w:p>
+    <w:p>
+      <w:pPr>
+        <w:pStyle w:val="ListParagraph"/>
+        <w:numPr>
+          <w:ilvl w:val="1"/>
+          <w:numId w:val="10"/>
+        </w:numPr>
+      </w:pPr>
+      <w:r>
+        <w:t>return 1;</w:t>
+      </w:r>
+    </w:p>
+    <w:p>
+      <w:pPr>
+        <w:pStyle w:val="ListParagraph"/>
+        <w:numPr>
+          <w:ilvl w:val="1"/>
+          <w:numId w:val="10"/>
+        </w:numPr>
+      </w:pPr>
+      <w:r>
+        <w:t>}</w:t>
+      </w:r>
+    </w:p>
+    <w:p>
+      <w:proofErr w:type="gramStart"/>
+      <w:r>
+        <w:t>free</w:t>
+      </w:r>
+      <w:proofErr w:type="gramEnd"/>
+      <w:r>
+        <w:t>:</w:t>
+      </w:r>
+    </w:p>
+    <w:p>
+      <w:pPr>
+        <w:pStyle w:val="ListParagraph"/>
+        <w:numPr>
+          <w:ilvl w:val="0"/>
+          <w:numId w:val="13"/>
+        </w:numPr>
+      </w:pPr>
+      <w:proofErr w:type="gramStart"/>
+      <w:r>
+        <w:t>free</w:t>
+      </w:r>
+      <w:proofErr w:type="gramEnd"/>
+      <w:r>
+        <w:t xml:space="preserve"> is the opposite of </w:t>
+      </w:r>
+      <w:proofErr w:type="spellStart"/>
+      <w:r>
+        <w:t>malloc</w:t>
+      </w:r>
+      <w:proofErr w:type="spellEnd"/>
+      <w:r>
+        <w:t>. It frees up the memory that you used.</w:t>
+      </w:r>
+    </w:p>
+    <w:p>
+      <w:pPr>
+        <w:pStyle w:val="ListParagraph"/>
+        <w:numPr>
+          <w:ilvl w:val="0"/>
+          <w:numId w:val="13"/>
+        </w:numPr>
+      </w:pPr>
+      <w:r>
+        <w:t>Syntax : char *p;</w:t>
+      </w:r>
+    </w:p>
+    <w:p>
+      <w:pPr>
+        <w:pStyle w:val="ListParagraph"/>
+        <w:numPr>
+          <w:ilvl w:val="1"/>
+          <w:numId w:val="12"/>
+        </w:numPr>
+      </w:pPr>
+      <w:r>
+        <w:t xml:space="preserve">p = </w:t>
+      </w:r>
+      <w:proofErr w:type="spellStart"/>
+      <w:r>
+        <w:t>malloc</w:t>
+      </w:r>
+      <w:proofErr w:type="spellEnd"/>
+      <w:r>
+        <w:t>(</w:t>
+      </w:r>
+      <w:proofErr w:type="spellStart"/>
+      <w:r>
+        <w:t>sizeof</w:t>
+      </w:r>
+      <w:proofErr w:type="spellEnd"/>
+      <w:r>
+        <w:t>(char) * 10);</w:t>
+      </w:r>
+    </w:p>
+    <w:p>
+      <w:pPr>
+        <w:pStyle w:val="ListParagraph"/>
+        <w:numPr>
+          <w:ilvl w:val="1"/>
+          <w:numId w:val="12"/>
+        </w:numPr>
+      </w:pPr>
+      <w:r>
+        <w:t>(perform operations);</w:t>
+      </w:r>
+    </w:p>
+    <w:p>
+      <w:pPr>
+        <w:pStyle w:val="ListParagraph"/>
+        <w:numPr>
+          <w:ilvl w:val="1"/>
+          <w:numId w:val="12"/>
+        </w:numPr>
+      </w:pPr>
+      <w:r>
+        <w:t xml:space="preserve">free(p); </w:t>
+      </w:r>
+    </w:p>
+    <w:p>
+      <w:r>
+        <w:t>NULL:</w:t>
+      </w:r>
+    </w:p>
+    <w:p>
+      <w:pPr>
+        <w:pStyle w:val="ListParagraph"/>
+        <w:numPr>
+          <w:ilvl w:val="0"/>
+          <w:numId w:val="15"/>
+        </w:numPr>
+      </w:pPr>
+      <w:r>
+        <w:t>It just points to the address zero.</w:t>
+      </w:r>
+    </w:p>
+    <w:p>
+      <w:pPr>
+        <w:pStyle w:val="ListParagraph"/>
+        <w:numPr>
+          <w:ilvl w:val="0"/>
+          <w:numId w:val="15"/>
+        </w:numPr>
+      </w:pPr>
+      <w:r>
+        <w:t>If you try to print the address of NULL, you get nil or NULL or 0.</w:t>
+      </w:r>
+    </w:p>
+    <w:p>
+      <w:pPr>
+        <w:pStyle w:val="ListParagraph"/>
+        <w:numPr>
+          <w:ilvl w:val="0"/>
+          <w:numId w:val="15"/>
+        </w:numPr>
+      </w:pPr>
+      <w:r>
+        <w:t xml:space="preserve">This should not be confused with NUL, </w:t>
+      </w:r>
+      <w:r>
+        <w:t xml:space="preserve">which is </w:t>
+      </w:r>
+      <w:r>
+        <w:t>the terminating symbol.</w:t>
+      </w:r>
+    </w:p>
+    <w:p>
+      <w:pPr>
+        <w:rPr>
+          <w:u w:val="single"/>
+        </w:rPr>
+      </w:pPr>
+      <w:r>
+        <w:rPr>
+          <w:u w:val="single"/>
+        </w:rPr>
+        <w:t xml:space="preserve">Note: </w:t>
+      </w:r>
+      <w:proofErr w:type="spellStart"/>
+      <w:r>
+        <w:rPr>
+          <w:u w:val="single"/>
+        </w:rPr>
+        <w:t>sizeof</w:t>
+      </w:r>
+      <w:proofErr w:type="spellEnd"/>
+      <w:r>
+        <w:rPr>
+          <w:u w:val="single"/>
+        </w:rPr>
+        <w:t xml:space="preserve"> is an operator</w:t>
+      </w:r>
+    </w:p>
+    <w:p>
+      <w:proofErr w:type="spellStart"/>
+      <w:proofErr w:type="gramStart"/>
+      <w:r>
+        <w:t>valgrind</w:t>
+      </w:r>
+      <w:proofErr w:type="spellEnd"/>
+      <w:proofErr w:type="gramEnd"/>
+      <w:r>
+        <w:t>:</w:t>
+      </w:r>
+    </w:p>
+    <w:p>
+      <w:pPr>
+        <w:pStyle w:val="ListParagraph"/>
+        <w:numPr>
+          <w:ilvl w:val="0"/>
+          <w:numId w:val="17"/>
+        </w:numPr>
+      </w:pPr>
+      <w:r>
+        <w:t>Just a program to check your programs memory usage.</w:t>
+      </w:r>
+    </w:p>
+    <w:p>
+      <w:pPr>
+        <w:pStyle w:val="ListParagraph"/>
+        <w:numPr>
+          <w:ilvl w:val="0"/>
+          <w:numId w:val="17"/>
+        </w:numPr>
+      </w:pPr>
+      <w:r>
+        <w:t xml:space="preserve">Syntax = </w:t>
+      </w:r>
+      <w:proofErr w:type="spellStart"/>
+      <w:r>
+        <w:t>valgrind</w:t>
+      </w:r>
+      <w:proofErr w:type="spellEnd"/>
+      <w:r>
+        <w:t xml:space="preserve"> ./</w:t>
+      </w:r>
+      <w:proofErr w:type="spellStart"/>
+      <w:r>
+        <w:t>outputfilename</w:t>
+      </w:r>
+      <w:proofErr w:type="spellEnd"/>
+    </w:p>
+    <w:p>
+      <w:r>
+        <w:t xml:space="preserve">- A memory leak is when you keep calling </w:t>
+      </w:r>
+      <w:proofErr w:type="spellStart"/>
+      <w:r>
+        <w:t>malloc</w:t>
+      </w:r>
+      <w:proofErr w:type="spellEnd"/>
+      <w:r>
+        <w:t xml:space="preserve"> without freeing any of the memory. </w:t>
+      </w:r>
+      <w:r>
+        <w:t xml:space="preserve">This leads the computer to believe that certain memory locations are being used, when in reality, their usage is over. </w:t>
+      </w:r>
+      <w:r>
+        <w:t xml:space="preserve">So when you repeatedly keep calling </w:t>
+      </w:r>
+      <w:proofErr w:type="spellStart"/>
+      <w:r>
+        <w:t>malloc</w:t>
+      </w:r>
+      <w:proofErr w:type="spellEnd"/>
+      <w:r>
+        <w:t xml:space="preserve"> without freeing up memory, you are effectively using more and more memory, which in turn would slow down the computer/program.</w:t>
+      </w:r>
+    </w:p>
+    <w:p>
+      <w:r>
+        <w:t>Garbage values:</w:t>
+      </w:r>
+    </w:p>
+    <w:p>
+      <w:pPr>
+        <w:pStyle w:val="ListParagraph"/>
+        <w:numPr>
+          <w:ilvl w:val="0"/>
+          <w:numId w:val="20"/>
+        </w:numPr>
+      </w:pPr>
+      <w:r>
+        <w:lastRenderedPageBreak/>
+        <w:t xml:space="preserve">Values of variables that you did not proactively set yourself, </w:t>
+      </w:r>
+      <w:proofErr w:type="spellStart"/>
+      <w:r>
+        <w:t>i.e</w:t>
+      </w:r>
+      <w:proofErr w:type="spellEnd"/>
+      <w:r>
+        <w:t>, a remnant of a previous program.</w:t>
+      </w:r>
+    </w:p>
+    <w:p>
+      <w:pPr>
+        <w:pStyle w:val="ListParagraph"/>
+        <w:numPr>
+          <w:ilvl w:val="0"/>
+          <w:numId w:val="20"/>
+        </w:numPr>
+      </w:pPr>
+      <w:r>
+        <w:t>When we pass a variable to a function, it creates a copy of that variable at a different memory address. This is called passing by value.</w:t>
+      </w:r>
+    </w:p>
+    <w:p>
+      <w:pPr>
+        <w:pStyle w:val="ListParagraph"/>
+        <w:numPr>
+          <w:ilvl w:val="0"/>
+          <w:numId w:val="20"/>
+        </w:numPr>
+      </w:pPr>
+      <w:proofErr w:type="gramStart"/>
+      <w:r>
+        <w:t>memory</w:t>
+      </w:r>
+      <w:proofErr w:type="gramEnd"/>
+      <w:r>
+        <w:t xml:space="preserve"> allocated using </w:t>
+      </w:r>
+      <w:proofErr w:type="spellStart"/>
+      <w:r>
+        <w:t>malloc</w:t>
+      </w:r>
+      <w:proofErr w:type="spellEnd"/>
+      <w:r>
+        <w:t xml:space="preserve"> comes from heap memory.</w:t>
+      </w:r>
+    </w:p>
+    <w:p>
+      <w:pPr>
+        <w:pStyle w:val="ListParagraph"/>
+        <w:numPr>
+          <w:ilvl w:val="0"/>
+          <w:numId w:val="20"/>
+        </w:numPr>
+      </w:pPr>
+      <w:proofErr w:type="gramStart"/>
+      <w:r>
+        <w:t>memory</w:t>
+      </w:r>
+      <w:proofErr w:type="gramEnd"/>
+      <w:r>
+        <w:t xml:space="preserve"> allocated to variables during program execution comes from the stack memory.</w:t>
+      </w:r>
+    </w:p>
+    <w:p>
+      <w:pPr>
+        <w:pStyle w:val="ListParagraph"/>
+        <w:numPr>
+          <w:ilvl w:val="0"/>
+          <w:numId w:val="20"/>
+        </w:numPr>
+      </w:pPr>
+      <w:r>
+        <w:t>When we use too much heap memory, we could face heap overflow. The same situation happens for stack memory as well.</w:t>
+      </w:r>
+    </w:p>
+    <w:p>
+      <w:pPr>
+        <w:pStyle w:val="ListParagraph"/>
+        <w:numPr>
+          <w:ilvl w:val="0"/>
+          <w:numId w:val="20"/>
+        </w:numPr>
+      </w:pPr>
+      <w:r>
+        <w:t>The above two are examples of buffer overflow.</w:t>
+      </w:r>
+    </w:p>
+    <w:p>
+      <w:pPr>
+        <w:pStyle w:val="ListParagraph"/>
+        <w:numPr>
+          <w:ilvl w:val="0"/>
+          <w:numId w:val="20"/>
+        </w:numPr>
+      </w:pPr>
+      <w:r>
+        <w:drawing>
+          <wp:inline distT="0" distB="0" distL="0" distR="0" wp14:anchorId="4E88447C" wp14:editId="1DFCDD33">
+            <wp:extent cx="3589020" cy="2933699"/>
+            <wp:effectExtent l="0" t="0" r="0" b="635"/>
+            <wp:docPr id="7" name="Picture 7"/>
+            <wp:cNvGraphicFramePr>
+              <a:graphicFrameLocks xmlns:a="http://schemas.openxmlformats.org/drawingml/2006/main" noChangeAspect="1"/>
+            </wp:cNvGraphicFramePr>
+            <a:graphic xmlns:a="http://schemas.openxmlformats.org/drawingml/2006/main">
+              <a:graphicData uri="http://schemas.openxmlformats.org/drawingml/2006/picture">
+                <pic:pic xmlns:pic="http://schemas.openxmlformats.org/drawingml/2006/picture">
+                  <pic:nvPicPr>
+                    <pic:cNvPr id="1" name=""/>
+                    <pic:cNvPicPr/>
+                  </pic:nvPicPr>
+                  <pic:blipFill>
+                    <a:blip r:embed="rId10"/>
+                    <a:stretch>
+                      <a:fillRect/>
+                    </a:stretch>
+                  </pic:blipFill>
+                  <pic:spPr>
+                    <a:xfrm>
+                      <a:off x="0" y="0"/>
+                      <a:ext cx="3604291" cy="2946182"/>
+                    </a:xfrm>
+                    <a:prstGeom prst="rect">
+                      <a:avLst/>
+                    </a:prstGeom>
+                  </pic:spPr>
+                </pic:pic>
+              </a:graphicData>
+            </a:graphic>
+          </wp:inline>
+        </w:drawing>
+      </w:r>
+    </w:p>
+    <w:p>
+      <w:pPr>
+        <w:pStyle w:val="ListParagraph"/>
+        <w:numPr>
+          <w:ilvl w:val="0"/>
+          <w:numId w:val="20"/>
+        </w:numPr>
+      </w:pPr>
+      <w:r>
+        <w:drawing>
+          <wp:inline distT="0" distB="0" distL="0" distR="0" wp14:anchorId="70B804D8" wp14:editId="549C382B">
+            <wp:extent cx="3629532" cy="3410426"/>
+            <wp:effectExtent l="0" t="0" r="9525" b="0"/>
+            <wp:docPr id="5" name="Picture 5"/>
+            <wp:cNvGraphicFramePr>
+              <a:graphicFrameLocks xmlns:a="http://schemas.openxmlformats.org/drawingml/2006/main" noChangeAspect="1"/>
+            </wp:cNvGraphicFramePr>
+            <a:graphic xmlns:a="http://schemas.openxmlformats.org/drawingml/2006/main">
+              <a:graphicData uri="http://schemas.openxmlformats.org/drawingml/2006/picture">
+                <pic:pic xmlns:pic="http://schemas.openxmlformats.org/drawingml/2006/picture">
+                  <pic:nvPicPr>
+                    <pic:cNvPr id="1" name=""/>
+                    <pic:cNvPicPr/>
+                  </pic:nvPicPr>
+                  <pic:blipFill>
+                    <a:blip r:embed="rId11"/>
+                    <a:stretch>
+                      <a:fillRect/>
+                    </a:stretch>
+                  </pic:blipFill>
+                  <pic:spPr>
+                    <a:xfrm>
+                      <a:off x="0" y="0"/>
+                      <a:ext cx="3629532" cy="3410426"/>
+                    </a:xfrm>
+                    <a:prstGeom prst="rect">
+                      <a:avLst/>
+                    </a:prstGeom>
+                  </pic:spPr>
+                </pic:pic>
+              </a:graphicData>
+            </a:graphic>
+          </wp:inline>
+        </w:drawing>
+      </w:r>
+    </w:p>
+    <w:p>
+      <w:pPr>
+        <w:pStyle w:val="ListParagraph"/>
+        <w:numPr>
+          <w:ilvl w:val="0"/>
+          <w:numId w:val="20"/>
+        </w:numPr>
+      </w:pPr>
+      <w:r>
+        <w:lastRenderedPageBreak/>
+        <w:t xml:space="preserve">In the above example, we do not initialize the pointer y with a value. So y has a number stored in it, which could be 0 (NULL), could be negative or could be positive. </w:t>
+      </w:r>
+    </w:p>
+    <w:p>
+      <w:pPr>
+        <w:pStyle w:val="ListParagraph"/>
+        <w:numPr>
+          <w:ilvl w:val="0"/>
+          <w:numId w:val="20"/>
+        </w:numPr>
+      </w:pPr>
+      <w:r>
+        <w:t>If in case the value at y is positive, then *y = 13 would work completely fine.</w:t>
+      </w:r>
+    </w:p>
+    <w:p>
+      <w:pPr>
+        <w:pStyle w:val="ListParagraph"/>
+        <w:numPr>
+          <w:ilvl w:val="0"/>
+          <w:numId w:val="20"/>
+        </w:numPr>
+      </w:pPr>
+      <w:r>
+        <w:t>However, in case the value of y is 0 or negative, then the program would crash, since we’re accessing memory that we shouldn’t or that doesn’t exist.</w:t>
+      </w:r>
+    </w:p>
     <w:p/>
-    <w:p/>
-    <w:p>
-      <w:proofErr w:type="spellStart"/>
-      <w:proofErr w:type="gramStart"/>
-      <w:r>
-        <w:t>malloc</w:t>
-      </w:r>
-      <w:proofErr w:type="spellEnd"/>
-      <w:proofErr w:type="gramEnd"/>
-      <w:r>
-        <w:t>:</w:t>
-      </w:r>
-    </w:p>
-    <w:p>
-      <w:pPr>
-        <w:pStyle w:val="ListParagraph"/>
-        <w:numPr>
-          <w:ilvl w:val="0"/>
-          <w:numId w:val="11"/>
-        </w:numPr>
-      </w:pPr>
-      <w:r>
-        <w:t>In order to copy one string onto another</w:t>
-      </w:r>
-      <w:r>
-        <w:t xml:space="preserve">, we would have to use </w:t>
-      </w:r>
-      <w:proofErr w:type="spellStart"/>
-      <w:r>
-        <w:t>malloc</w:t>
-      </w:r>
-      <w:proofErr w:type="spellEnd"/>
-      <w:r>
-        <w:t>.</w:t>
-      </w:r>
-    </w:p>
-    <w:p>
-      <w:pPr>
-        <w:pStyle w:val="ListParagraph"/>
-        <w:numPr>
-          <w:ilvl w:val="0"/>
-          <w:numId w:val="11"/>
-        </w:numPr>
-      </w:pPr>
-      <w:proofErr w:type="spellStart"/>
-      <w:r>
-        <w:t>malloc</w:t>
-      </w:r>
-      <w:proofErr w:type="spellEnd"/>
-      <w:r>
-        <w:t xml:space="preserve"> and free</w:t>
+    <w:p>
+      <w:r>
+        <w:t>Extra notes:</w:t>
+      </w:r>
+    </w:p>
+    <w:p>
+      <w:pPr>
+        <w:pStyle w:val="ListParagraph"/>
+        <w:numPr>
+          <w:ilvl w:val="0"/>
+          <w:numId w:val="22"/>
+        </w:numPr>
+      </w:pPr>
+      <w:r>
+        <w:t>Passing by value is also called passing by copy.</w:t>
+      </w:r>
+    </w:p>
+    <w:p>
+      <w:pPr>
+        <w:pStyle w:val="ListParagraph"/>
+        <w:numPr>
+          <w:ilvl w:val="0"/>
+          <w:numId w:val="22"/>
+        </w:numPr>
+      </w:pPr>
+      <w:r>
+        <w:t>Segmentation faults occur when we touch areas of memory</w:t>
+      </w:r>
+      <w:r>
+        <w:t xml:space="preserve"> that we did not ask the operating system for earlier.</w:t>
+      </w:r>
+      <w:r>
+        <w:t xml:space="preserve"> </w:t>
+      </w:r>
+    </w:p>
+    <w:p>
+      <w:r>
+        <w:t>File I/O:</w:t>
       </w:r>
       <w:bookmarkStart w:id="0" w:name="_GoBack"/>
       <w:bookmarkEnd w:id="0"/>
-      <w:r>
-        <w:t xml:space="preserve"> are two of the most important functions in C.</w:t>
-      </w:r>
-    </w:p>
-    <w:p>
-      <w:pPr>
-        <w:pStyle w:val="ListParagraph"/>
-        <w:numPr>
-          <w:ilvl w:val="0"/>
-          <w:numId w:val="11"/>
-        </w:numPr>
-      </w:pPr>
-      <w:r>
-        <w:t xml:space="preserve">They are found in the </w:t>
-      </w:r>
-      <w:proofErr w:type="spellStart"/>
-      <w:r>
-        <w:t>stdlib</w:t>
-      </w:r>
-      <w:proofErr w:type="spellEnd"/>
-      <w:r>
-        <w:t xml:space="preserve"> header file.</w:t>
-      </w:r>
-    </w:p>
-    <w:p>
-      <w:pPr>
-        <w:pStyle w:val="ListParagraph"/>
-        <w:numPr>
-          <w:ilvl w:val="0"/>
-          <w:numId w:val="11"/>
-        </w:numPr>
-      </w:pPr>
-      <w:r>
-        <w:t xml:space="preserve">When we type </w:t>
-      </w:r>
-      <w:proofErr w:type="spellStart"/>
-      <w:r>
-        <w:t>strlen</w:t>
-      </w:r>
-      <w:proofErr w:type="spellEnd"/>
-      <w:r>
-        <w:t>(string name), we actually get the length of the string only, and it doesn't include the  '\0'</w:t>
-      </w:r>
-    </w:p>
-    <w:p>
-      <w:pPr>
-        <w:pStyle w:val="ListParagraph"/>
-        <w:numPr>
-          <w:ilvl w:val="0"/>
-          <w:numId w:val="11"/>
-        </w:numPr>
-      </w:pPr>
-      <w:proofErr w:type="gramStart"/>
-      <w:r>
-        <w:t>the</w:t>
-      </w:r>
-      <w:proofErr w:type="gramEnd"/>
-      <w:r>
-        <w:t xml:space="preserve"> return type of the </w:t>
-      </w:r>
-      <w:proofErr w:type="spellStart"/>
-      <w:r>
-        <w:t>malloc</w:t>
-      </w:r>
-      <w:proofErr w:type="spellEnd"/>
-      <w:r>
-        <w:t xml:space="preserve"> function is an address (or NULL, depending on memory availability). So, we can only use it with pointers.</w:t>
-      </w:r>
-    </w:p>
-    <w:p>
-      <w:pPr>
-        <w:pStyle w:val="ListParagraph"/>
-        <w:numPr>
-          <w:ilvl w:val="0"/>
-          <w:numId w:val="11"/>
-        </w:numPr>
-      </w:pPr>
-      <w:r>
-        <w:t xml:space="preserve">We should always error handle the </w:t>
-      </w:r>
-      <w:proofErr w:type="spellStart"/>
-      <w:r>
-        <w:t>malloc</w:t>
-      </w:r>
-      <w:proofErr w:type="spellEnd"/>
-      <w:r>
-        <w:t xml:space="preserve"> function, just in case it could not find enough memory.</w:t>
-      </w:r>
-    </w:p>
-    <w:p>
-      <w:pPr>
-        <w:pStyle w:val="ListParagraph"/>
-        <w:numPr>
-          <w:ilvl w:val="0"/>
-          <w:numId w:val="11"/>
-        </w:numPr>
-      </w:pPr>
-      <w:r>
-        <w:t xml:space="preserve">Example: char* p = </w:t>
-      </w:r>
-      <w:proofErr w:type="spellStart"/>
-      <w:r>
-        <w:t>malloc</w:t>
-      </w:r>
-      <w:proofErr w:type="spellEnd"/>
-      <w:r>
-        <w:t>(</w:t>
-      </w:r>
-      <w:proofErr w:type="spellStart"/>
-      <w:r>
-        <w:t>sizeof</w:t>
-      </w:r>
-      <w:proofErr w:type="spellEnd"/>
-      <w:r>
-        <w:t>(char) * 8);</w:t>
-      </w:r>
-    </w:p>
-    <w:p>
-      <w:pPr>
-        <w:pStyle w:val="ListParagraph"/>
-        <w:numPr>
-          <w:ilvl w:val="1"/>
-          <w:numId w:val="10"/>
-        </w:numPr>
-      </w:pPr>
-      <w:r>
-        <w:t>if (p == NULL)</w:t>
-      </w:r>
-    </w:p>
-    <w:p>
-      <w:pPr>
-        <w:pStyle w:val="ListParagraph"/>
-        <w:numPr>
-          <w:ilvl w:val="1"/>
-          <w:numId w:val="10"/>
-        </w:numPr>
-      </w:pPr>
-      <w:r>
-        <w:t>{</w:t>
-      </w:r>
-    </w:p>
-    <w:p>
-      <w:pPr>
-        <w:pStyle w:val="ListParagraph"/>
-        <w:numPr>
-          <w:ilvl w:val="1"/>
-          <w:numId w:val="10"/>
-        </w:numPr>
-      </w:pPr>
-      <w:r>
-        <w:t>return 1;</w:t>
-      </w:r>
-    </w:p>
-    <w:p>
-      <w:pPr>
-        <w:pStyle w:val="ListParagraph"/>
-        <w:numPr>
-          <w:ilvl w:val="1"/>
-          <w:numId w:val="10"/>
-        </w:numPr>
-      </w:pPr>
-      <w:r>
-        <w:t>}</w:t>
-      </w:r>
-    </w:p>
-    <w:p>
-      <w:proofErr w:type="gramStart"/>
-      <w:r>
-        <w:t>free</w:t>
-      </w:r>
-      <w:proofErr w:type="gramEnd"/>
-      <w:r>
-        <w:t>:</w:t>
-      </w:r>
-    </w:p>
-    <w:p>
-      <w:pPr>
-        <w:pStyle w:val="ListParagraph"/>
-        <w:numPr>
-          <w:ilvl w:val="0"/>
-          <w:numId w:val="13"/>
-        </w:numPr>
-      </w:pPr>
-      <w:proofErr w:type="gramStart"/>
-      <w:r>
-        <w:t>free</w:t>
-      </w:r>
-      <w:proofErr w:type="gramEnd"/>
-      <w:r>
-        <w:t xml:space="preserve"> is the opposite of </w:t>
-      </w:r>
-      <w:proofErr w:type="spellStart"/>
-      <w:r>
-        <w:t>malloc</w:t>
-      </w:r>
-      <w:proofErr w:type="spellEnd"/>
-      <w:r>
-        <w:t>. It frees up the memory that you used.</w:t>
-      </w:r>
-    </w:p>
-    <w:p>
-      <w:pPr>
-        <w:pStyle w:val="ListParagraph"/>
-        <w:numPr>
-          <w:ilvl w:val="0"/>
-          <w:numId w:val="13"/>
-        </w:numPr>
-      </w:pPr>
-      <w:r>
-        <w:t>Syntax : char *p;</w:t>
-      </w:r>
-    </w:p>
-    <w:p>
-      <w:pPr>
-        <w:pStyle w:val="ListParagraph"/>
-        <w:numPr>
-          <w:ilvl w:val="1"/>
-          <w:numId w:val="12"/>
-        </w:numPr>
-      </w:pPr>
-      <w:r>
-        <w:t xml:space="preserve">p = </w:t>
-      </w:r>
-      <w:proofErr w:type="spellStart"/>
-      <w:r>
-        <w:t>malloc</w:t>
-      </w:r>
-      <w:proofErr w:type="spellEnd"/>
-      <w:r>
-        <w:t>(</w:t>
-      </w:r>
-      <w:proofErr w:type="spellStart"/>
-      <w:r>
-        <w:t>sizeof</w:t>
-      </w:r>
-      <w:proofErr w:type="spellEnd"/>
-      <w:r>
-        <w:t>(char) * 10);</w:t>
-      </w:r>
-    </w:p>
-    <w:p>
-      <w:pPr>
-        <w:pStyle w:val="ListParagraph"/>
-        <w:numPr>
-          <w:ilvl w:val="1"/>
-          <w:numId w:val="12"/>
-        </w:numPr>
-      </w:pPr>
-      <w:r>
-        <w:t>(perform operations);</w:t>
-      </w:r>
-    </w:p>
-    <w:p>
-      <w:pPr>
-        <w:pStyle w:val="ListParagraph"/>
-        <w:numPr>
-          <w:ilvl w:val="1"/>
-          <w:numId w:val="12"/>
-        </w:numPr>
-      </w:pPr>
-      <w:r>
-        <w:t xml:space="preserve">free(p); </w:t>
-      </w:r>
-    </w:p>
-    <w:p>
-      <w:r>
-        <w:t>NULL:</w:t>
-      </w:r>
-    </w:p>
-    <w:p>
-      <w:pPr>
-        <w:pStyle w:val="ListParagraph"/>
-        <w:numPr>
-          <w:ilvl w:val="0"/>
-          <w:numId w:val="15"/>
-        </w:numPr>
-      </w:pPr>
-      <w:r>
-        <w:t>It just points to the address zero.</w:t>
-      </w:r>
-    </w:p>
-    <w:p>
-      <w:pPr>
-        <w:pStyle w:val="ListParagraph"/>
-        <w:numPr>
-          <w:ilvl w:val="0"/>
-          <w:numId w:val="15"/>
-        </w:numPr>
-      </w:pPr>
-      <w:r>
-        <w:t>If you try to print the address of NULL, you get nil or NULL or 0.</w:t>
-      </w:r>
-    </w:p>
-    <w:p>
-      <w:proofErr w:type="spellStart"/>
-      <w:proofErr w:type="gramStart"/>
-      <w:r>
-        <w:t>valgrind</w:t>
-      </w:r>
-      <w:proofErr w:type="spellEnd"/>
-      <w:proofErr w:type="gramEnd"/>
-      <w:r>
-        <w:t>:</w:t>
-      </w:r>
-    </w:p>
-    <w:p>
-      <w:pPr>
-        <w:pStyle w:val="ListParagraph"/>
-        <w:numPr>
-          <w:ilvl w:val="0"/>
-          <w:numId w:val="17"/>
-        </w:numPr>
-      </w:pPr>
-      <w:r>
-        <w:t>Just a program to check your programs memory usage.</w:t>
-      </w:r>
-    </w:p>
-    <w:p>
-      <w:pPr>
-        <w:pStyle w:val="ListParagraph"/>
-        <w:numPr>
-          <w:ilvl w:val="0"/>
-          <w:numId w:val="17"/>
+    </w:p>
+    <w:p>
+      <w:pPr>
+        <w:pStyle w:val="ListParagraph"/>
+        <w:numPr>
+          <w:ilvl w:val="0"/>
+          <w:numId w:val="24"/>
+        </w:numPr>
+      </w:pPr>
+      <w:r>
+        <w:t xml:space="preserve">Some common functions when it comes to file handling include </w:t>
+      </w:r>
+      <w:proofErr w:type="spellStart"/>
+      <w:r>
+        <w:t>fopen</w:t>
+      </w:r>
+      <w:proofErr w:type="spellEnd"/>
+      <w:r>
+        <w:t xml:space="preserve">(), </w:t>
+      </w:r>
+      <w:proofErr w:type="spellStart"/>
+      <w:r>
+        <w:t>fclose</w:t>
+      </w:r>
+      <w:proofErr w:type="spellEnd"/>
+      <w:r>
+        <w:t xml:space="preserve">(), </w:t>
+      </w:r>
+      <w:proofErr w:type="spellStart"/>
+      <w:r>
+        <w:t>fprintf</w:t>
+      </w:r>
+      <w:proofErr w:type="spellEnd"/>
+      <w:r>
+        <w:t xml:space="preserve">(), </w:t>
+      </w:r>
+      <w:proofErr w:type="spellStart"/>
+      <w:r>
+        <w:t>fscanf</w:t>
+      </w:r>
+      <w:proofErr w:type="spellEnd"/>
+      <w:r>
+        <w:t xml:space="preserve">(), </w:t>
+      </w:r>
+      <w:proofErr w:type="spellStart"/>
+      <w:r>
+        <w:t>fread</w:t>
+      </w:r>
+      <w:proofErr w:type="spellEnd"/>
+      <w:r>
+        <w:t xml:space="preserve">(), </w:t>
+      </w:r>
+      <w:proofErr w:type="spellStart"/>
+      <w:r>
+        <w:t>fwrite</w:t>
+      </w:r>
+      <w:proofErr w:type="spellEnd"/>
+      <w:r>
+        <w:t xml:space="preserve">(), </w:t>
+      </w:r>
+      <w:proofErr w:type="spellStart"/>
+      <w:r>
+        <w:t>fseek</w:t>
+      </w:r>
+      <w:proofErr w:type="spellEnd"/>
+      <w:r>
+        <w:t>()</w:t>
+      </w:r>
+    </w:p>
+    <w:p>
+      <w:pPr>
+        <w:pStyle w:val="ListParagraph"/>
+        <w:numPr>
+          <w:ilvl w:val="0"/>
+          <w:numId w:val="24"/>
+        </w:numPr>
+      </w:pPr>
+      <w:r>
+        <w:t>These allow us to manipulate files on a computer’s hard drive.</w:t>
+      </w:r>
+    </w:p>
+    <w:p>
+      <w:pPr>
+        <w:pStyle w:val="ListParagraph"/>
+        <w:numPr>
+          <w:ilvl w:val="0"/>
+          <w:numId w:val="24"/>
+        </w:numPr>
+      </w:pPr>
+      <w:r>
+        <w:drawing>
+          <wp:inline distT="0" distB="0" distL="0" distR="0" wp14:anchorId="339EE6EF" wp14:editId="0FE69810">
+            <wp:extent cx="6050280" cy="3962400"/>
+            <wp:effectExtent l="0" t="0" r="7620" b="0"/>
+            <wp:docPr id="8" name="Picture 8"/>
+            <wp:cNvGraphicFramePr>
+              <a:graphicFrameLocks xmlns:a="http://schemas.openxmlformats.org/drawingml/2006/main" noChangeAspect="1"/>
+            </wp:cNvGraphicFramePr>
+            <a:graphic xmlns:a="http://schemas.openxmlformats.org/drawingml/2006/main">
+              <a:graphicData uri="http://schemas.openxmlformats.org/drawingml/2006/picture">
+                <pic:pic xmlns:pic="http://schemas.openxmlformats.org/drawingml/2006/picture">
+                  <pic:nvPicPr>
+                    <pic:cNvPr id="1" name=""/>
+                    <pic:cNvPicPr/>
+                  </pic:nvPicPr>
+                  <pic:blipFill>
+                    <a:blip r:embed="rId12"/>
+                    <a:stretch>
+                      <a:fillRect/>
+                    </a:stretch>
+                  </pic:blipFill>
+                  <pic:spPr>
+                    <a:xfrm>
+                      <a:off x="0" y="0"/>
+                      <a:ext cx="6055188" cy="3965614"/>
+                    </a:xfrm>
+                    <a:prstGeom prst="rect">
+                      <a:avLst/>
+                    </a:prstGeom>
+                  </pic:spPr>
+                </pic:pic>
+              </a:graphicData>
+            </a:graphic>
+          </wp:inline>
+        </w:drawing>
+      </w:r>
+    </w:p>
+    <w:p>
+      <w:pPr>
+        <w:pStyle w:val="ListParagraph"/>
+        <w:numPr>
+          <w:ilvl w:val="0"/>
+          <w:numId w:val="24"/>
         </w:numPr>
       </w:pPr>
       <w:r>
         <w:lastRenderedPageBreak/>
-        <w:t xml:space="preserve">Syntax = </w:t>
-      </w:r>
-      <w:proofErr w:type="spellStart"/>
-      <w:r>
-        <w:t>valgrind</w:t>
-      </w:r>
-      <w:proofErr w:type="spellEnd"/>
-      <w:r>
-        <w:t xml:space="preserve"> ./</w:t>
-      </w:r>
-      <w:proofErr w:type="spellStart"/>
-      <w:r>
-        <w:t>outputfilename</w:t>
-      </w:r>
-      <w:proofErr w:type="spellEnd"/>
-    </w:p>
-    <w:p>
-      <w:r>
-        <w:t xml:space="preserve">- A memory leak is when you keep calling </w:t>
-      </w:r>
-      <w:proofErr w:type="spellStart"/>
-      <w:r>
-        <w:t>malloc</w:t>
-      </w:r>
-      <w:proofErr w:type="spellEnd"/>
-      <w:r>
-        <w:t xml:space="preserve"> without freeing any of the memory. </w:t>
-      </w:r>
-    </w:p>
-    <w:p>
-      <w:r>
-        <w:t>Garbage values:</w:t>
-      </w:r>
-    </w:p>
-    <w:p>
-      <w:pPr>
-        <w:pStyle w:val="ListParagraph"/>
-        <w:numPr>
-          <w:ilvl w:val="0"/>
-          <w:numId w:val="20"/>
-        </w:numPr>
-      </w:pPr>
-      <w:r>
-        <w:t xml:space="preserve">Values of variables that you did not proactively set yourself, </w:t>
-      </w:r>
-      <w:proofErr w:type="spellStart"/>
-      <w:r>
-        <w:t>i.e</w:t>
-      </w:r>
-      <w:proofErr w:type="spellEnd"/>
-      <w:r>
-        <w:t xml:space="preserve">, a remnant of a previous </w:t>
-      </w:r>
-      <w:proofErr w:type="gramStart"/>
-      <w:r>
-        <w:t>program</w:t>
-      </w:r>
-      <w:proofErr w:type="gramEnd"/>
-      <w:r>
-        <w:t>.</w:t>
-      </w:r>
-    </w:p>
-    <w:p>
-      <w:pPr>
-        <w:pStyle w:val="ListParagraph"/>
-        <w:numPr>
-          <w:ilvl w:val="0"/>
-          <w:numId w:val="20"/>
-        </w:numPr>
-      </w:pPr>
-      <w:r>
-        <w:t>When we pass a variable to a function, it creates a copy of that variable at a different memory address. This is called passing by value.</w:t>
-      </w:r>
-    </w:p>
-    <w:p>
-      <w:pPr>
-        <w:pStyle w:val="ListParagraph"/>
-        <w:numPr>
-          <w:ilvl w:val="0"/>
-          <w:numId w:val="20"/>
-        </w:numPr>
-      </w:pPr>
-      <w:proofErr w:type="gramStart"/>
-      <w:r>
-        <w:t>memory</w:t>
-      </w:r>
-      <w:proofErr w:type="gramEnd"/>
-      <w:r>
-        <w:t xml:space="preserve"> allocated using </w:t>
-      </w:r>
-      <w:proofErr w:type="spellStart"/>
-      <w:r>
-        <w:t>malloc</w:t>
-      </w:r>
-      <w:proofErr w:type="spellEnd"/>
-      <w:r>
-        <w:t xml:space="preserve"> comes from heap memory.</w:t>
-      </w:r>
-    </w:p>
-    <w:p>
-      <w:pPr>
-        <w:pStyle w:val="ListParagraph"/>
-        <w:numPr>
-          <w:ilvl w:val="0"/>
-          <w:numId w:val="20"/>
-        </w:numPr>
-      </w:pPr>
-      <w:proofErr w:type="gramStart"/>
-      <w:r>
-        <w:t>memory</w:t>
-      </w:r>
-      <w:proofErr w:type="gramEnd"/>
-      <w:r>
-        <w:t xml:space="preserve"> allocated to variables during program execution comes from the stack memory.</w:t>
-      </w:r>
-    </w:p>
-    <w:p>
-      <w:pPr>
-        <w:pStyle w:val="ListParagraph"/>
-        <w:numPr>
-          <w:ilvl w:val="0"/>
-          <w:numId w:val="20"/>
-        </w:numPr>
-      </w:pPr>
-      <w:r>
-        <w:t>When we use too much heap memory, we could face heap overflow. The same situation happens for stack memory as well.</w:t>
-      </w:r>
-    </w:p>
-    <w:p>
-      <w:pPr>
-        <w:pStyle w:val="ListParagraph"/>
-        <w:numPr>
-          <w:ilvl w:val="0"/>
-          <w:numId w:val="20"/>
-        </w:numPr>
-      </w:pPr>
-      <w:r>
-        <w:t>The above two are examples of buffer overflow.</w:t>
-      </w:r>
-    </w:p>
-    <w:p/>
-    <w:p>
-      <w:r>
-        <w:t>String extras:</w:t>
-      </w:r>
-    </w:p>
-    <w:p>
-      <w:pPr>
-        <w:pStyle w:val="ListParagraph"/>
-        <w:numPr>
-          <w:ilvl w:val="0"/>
-          <w:numId w:val="19"/>
-        </w:numPr>
-      </w:pPr>
-      <w:r>
-        <w:t>Suppose we declare a char* of length 4 as follows:</w:t>
-      </w:r>
-    </w:p>
-    <w:p>
-      <w:pPr>
-        <w:pStyle w:val="ListParagraph"/>
-        <w:numPr>
-          <w:ilvl w:val="0"/>
-          <w:numId w:val="19"/>
-        </w:numPr>
-      </w:pPr>
-      <w:r>
-        <w:t>char* string[4];</w:t>
-      </w:r>
-    </w:p>
-    <w:p>
-      <w:pPr>
-        <w:pStyle w:val="ListParagraph"/>
-        <w:numPr>
-          <w:ilvl w:val="0"/>
-          <w:numId w:val="19"/>
-        </w:numPr>
-      </w:pPr>
-      <w:r>
-        <w:t>This string has the ability to store three characters and a \0</w:t>
-      </w:r>
-    </w:p>
-    <w:p>
-      <w:pPr>
-        <w:pStyle w:val="ListParagraph"/>
-        <w:numPr>
-          <w:ilvl w:val="0"/>
-          <w:numId w:val="19"/>
-        </w:numPr>
-      </w:pPr>
-      <w:r>
-        <w:t xml:space="preserve">However, if we were to use </w:t>
-      </w:r>
-      <w:proofErr w:type="spellStart"/>
-      <w:r>
-        <w:t>scanf</w:t>
-      </w:r>
-      <w:proofErr w:type="spellEnd"/>
-      <w:r>
-        <w:t xml:space="preserve"> to accept user input into this string, and the user were to enter a string bigger than size 4 like "Hello There", then the first four characters would be stored side by side (Since we told the computer hey I need a section of side by side memory that is of size 4) and the remaining would be stored in random locations of memory.</w:t>
-      </w:r>
-    </w:p>
-    <w:p/>
-    <w:p/>
-    <w:p>
-      <w:r>
-        <w:t>File I/O:</w:t>
-      </w:r>
-    </w:p>
-    <w:p/>
-    <w:p>
-      <w:r>
-        <w:t xml:space="preserve">1. Some common functions when it comes to file handling include </w:t>
-      </w:r>
-      <w:proofErr w:type="spellStart"/>
-      <w:proofErr w:type="gramStart"/>
-      <w:r>
-        <w:t>fopen</w:t>
-      </w:r>
-      <w:proofErr w:type="spellEnd"/>
-      <w:r>
-        <w:t>(</w:t>
-      </w:r>
-      <w:proofErr w:type="gramEnd"/>
-      <w:r>
-        <w:t xml:space="preserve">), </w:t>
-      </w:r>
-      <w:proofErr w:type="spellStart"/>
-      <w:r>
-        <w:t>fclose</w:t>
-      </w:r>
-      <w:proofErr w:type="spellEnd"/>
-      <w:r>
-        <w:t xml:space="preserve">(), </w:t>
+        <w:drawing>
+          <wp:inline distT="0" distB="0" distL="0" distR="0" wp14:anchorId="3A8FC63B" wp14:editId="39DAC757">
+            <wp:extent cx="5943600" cy="4731385"/>
+            <wp:effectExtent l="0" t="0" r="0" b="0"/>
+            <wp:docPr id="9" name="Picture 9"/>
+            <wp:cNvGraphicFramePr>
+              <a:graphicFrameLocks xmlns:a="http://schemas.openxmlformats.org/drawingml/2006/main" noChangeAspect="1"/>
+            </wp:cNvGraphicFramePr>
+            <a:graphic xmlns:a="http://schemas.openxmlformats.org/drawingml/2006/main">
+              <a:graphicData uri="http://schemas.openxmlformats.org/drawingml/2006/picture">
+                <pic:pic xmlns:pic="http://schemas.openxmlformats.org/drawingml/2006/picture">
+                  <pic:nvPicPr>
+                    <pic:cNvPr id="1" name=""/>
+                    <pic:cNvPicPr/>
+                  </pic:nvPicPr>
+                  <pic:blipFill>
+                    <a:blip r:embed="rId13"/>
+                    <a:stretch>
+                      <a:fillRect/>
+                    </a:stretch>
+                  </pic:blipFill>
+                  <pic:spPr>
+                    <a:xfrm>
+                      <a:off x="0" y="0"/>
+                      <a:ext cx="5943600" cy="4731385"/>
+                    </a:xfrm>
+                    <a:prstGeom prst="rect">
+                      <a:avLst/>
+                    </a:prstGeom>
+                  </pic:spPr>
+                </pic:pic>
+              </a:graphicData>
+            </a:graphic>
+          </wp:inline>
+        </w:drawing>
+      </w:r>
+    </w:p>
+    <w:p>
+      <w:pPr>
+        <w:pStyle w:val="ListParagraph"/>
+        <w:numPr>
+          <w:ilvl w:val="0"/>
+          <w:numId w:val="24"/>
+        </w:numPr>
+      </w:pPr>
+      <w:r>
+        <w:t xml:space="preserve">We use </w:t>
       </w:r>
       <w:proofErr w:type="spellStart"/>
       <w:r>
@@ -1828,23 +2310,19 @@
       </w:r>
       <w:proofErr w:type="spellEnd"/>
       <w:r>
-        <w:t xml:space="preserve">(), </w:t>
-      </w:r>
-      <w:proofErr w:type="spellStart"/>
-      <w:r>
-        <w:t>fscanf</w:t>
-      </w:r>
-      <w:proofErr w:type="spellEnd"/>
-      <w:r>
-        <w:t xml:space="preserve">(), </w:t>
-      </w:r>
-      <w:proofErr w:type="spellStart"/>
-      <w:r>
-        <w:t>fread</w:t>
-      </w:r>
-      <w:proofErr w:type="spellEnd"/>
-      <w:r>
-        <w:t xml:space="preserve">(), </w:t>
+        <w:t xml:space="preserve"> to write formatted strings into our files.</w:t>
+      </w:r>
+    </w:p>
+    <w:p>
+      <w:pPr>
+        <w:pStyle w:val="ListParagraph"/>
+        <w:numPr>
+          <w:ilvl w:val="0"/>
+          <w:numId w:val="24"/>
+        </w:numPr>
+      </w:pPr>
+      <w:r>
+        <w:t xml:space="preserve">We use </w:t>
       </w:r>
       <w:proofErr w:type="spellStart"/>
       <w:r>
@@ -1852,20 +2330,7 @@
       </w:r>
       <w:proofErr w:type="spellEnd"/>
       <w:r>
-        <w:t xml:space="preserve">(), </w:t>
-      </w:r>
-      <w:proofErr w:type="spellStart"/>
-      <w:r>
-        <w:t>fseek</w:t>
-      </w:r>
-      <w:proofErr w:type="spellEnd"/>
-      <w:r>
-        <w:t>()</w:t>
-      </w:r>
-    </w:p>
-    <w:p>
-      <w:r>
-        <w:t>2.</w:t>
+        <w:t xml:space="preserve"> to literally write byte by byte into our file. This is what we would use for audio input or image input, where we deal with raw data.</w:t>
       </w:r>
     </w:p>
     <w:sectPr>
@@ -2848,6 +3313,95 @@
     </w:lvl>
   </w:abstractNum>
   <w:abstractNum w:abstractNumId="11">
+    <w:nsid w:val="5A4A085C"/>
+    <w:multiLevelType w:val="hybridMultilevel"/>
+    <w:tmpl w:val="489E530E"/>
+    <w:lvl w:ilvl="0" w:tplc="0409000F">
+      <w:start w:val="1"/>
+      <w:numFmt w:val="decimal"/>
+      <w:lvlText w:val="%1."/>
+      <w:lvlJc w:val="left"/>
+      <w:pPr>
+        <w:ind w:left="720" w:hanging="360"/>
+      </w:pPr>
+      <w:rPr>
+        <w:rFonts w:hint="default"/>
+      </w:rPr>
+    </w:lvl>
+    <w:lvl w:ilvl="1" w:tplc="04090019" w:tentative="1">
+      <w:start w:val="1"/>
+      <w:numFmt w:val="lowerLetter"/>
+      <w:lvlText w:val="%2."/>
+      <w:lvlJc w:val="left"/>
+      <w:pPr>
+        <w:ind w:left="1440" w:hanging="360"/>
+      </w:pPr>
+    </w:lvl>
+    <w:lvl w:ilvl="2" w:tplc="0409001B" w:tentative="1">
+      <w:start w:val="1"/>
+      <w:numFmt w:val="lowerRoman"/>
+      <w:lvlText w:val="%3."/>
+      <w:lvlJc w:val="right"/>
+      <w:pPr>
+        <w:ind w:left="2160" w:hanging="180"/>
+      </w:pPr>
+    </w:lvl>
+    <w:lvl w:ilvl="3" w:tplc="0409000F" w:tentative="1">
+      <w:start w:val="1"/>
+      <w:numFmt w:val="decimal"/>
+      <w:lvlText w:val="%4."/>
+      <w:lvlJc w:val="left"/>
+      <w:pPr>
+        <w:ind w:left="2880" w:hanging="360"/>
+      </w:pPr>
+    </w:lvl>
+    <w:lvl w:ilvl="4" w:tplc="04090019" w:tentative="1">
+      <w:start w:val="1"/>
+      <w:numFmt w:val="lowerLetter"/>
+      <w:lvlText w:val="%5."/>
+      <w:lvlJc w:val="left"/>
+      <w:pPr>
+        <w:ind w:left="3600" w:hanging="360"/>
+      </w:pPr>
+    </w:lvl>
+    <w:lvl w:ilvl="5" w:tplc="0409001B" w:tentative="1">
+      <w:start w:val="1"/>
+      <w:numFmt w:val="lowerRoman"/>
+      <w:lvlText w:val="%6."/>
+      <w:lvlJc w:val="right"/>
+      <w:pPr>
+        <w:ind w:left="4320" w:hanging="180"/>
+      </w:pPr>
+    </w:lvl>
+    <w:lvl w:ilvl="6" w:tplc="0409000F" w:tentative="1">
+      <w:start w:val="1"/>
+      <w:numFmt w:val="decimal"/>
+      <w:lvlText w:val="%7."/>
+      <w:lvlJc w:val="left"/>
+      <w:pPr>
+        <w:ind w:left="5040" w:hanging="360"/>
+      </w:pPr>
+    </w:lvl>
+    <w:lvl w:ilvl="7" w:tplc="04090019" w:tentative="1">
+      <w:start w:val="1"/>
+      <w:numFmt w:val="lowerLetter"/>
+      <w:lvlText w:val="%8."/>
+      <w:lvlJc w:val="left"/>
+      <w:pPr>
+        <w:ind w:left="5760" w:hanging="360"/>
+      </w:pPr>
+    </w:lvl>
+    <w:lvl w:ilvl="8" w:tplc="0409001B" w:tentative="1">
+      <w:start w:val="1"/>
+      <w:numFmt w:val="lowerRoman"/>
+      <w:lvlText w:val="%9."/>
+      <w:lvlJc w:val="right"/>
+      <w:pPr>
+        <w:ind w:left="6480" w:hanging="180"/>
+      </w:pPr>
+    </w:lvl>
+  </w:abstractNum>
+  <w:abstractNum w:abstractNumId="12">
     <w:nsid w:val="5C016762"/>
     <w:multiLevelType w:val="hybridMultilevel"/>
     <w:tmpl w:val="F0BE62BC"/>
@@ -2933,7 +3487,7 @@
       </w:pPr>
     </w:lvl>
   </w:abstractNum>
-  <w:abstractNum w:abstractNumId="12">
+  <w:abstractNum w:abstractNumId="13">
     <w:nsid w:val="5EB22A2A"/>
     <w:multiLevelType w:val="hybridMultilevel"/>
     <w:tmpl w:val="14CAE08E"/>
@@ -3022,7 +3576,7 @@
       </w:pPr>
     </w:lvl>
   </w:abstractNum>
-  <w:abstractNum w:abstractNumId="13">
+  <w:abstractNum w:abstractNumId="14">
     <w:nsid w:val="6615042D"/>
     <w:multiLevelType w:val="hybridMultilevel"/>
     <w:tmpl w:val="E00A962C"/>
@@ -3108,7 +3662,7 @@
       </w:pPr>
     </w:lvl>
   </w:abstractNum>
-  <w:abstractNum w:abstractNumId="14">
+  <w:abstractNum w:abstractNumId="15">
     <w:nsid w:val="6CD62B21"/>
     <w:multiLevelType w:val="hybridMultilevel"/>
     <w:tmpl w:val="67127792"/>
@@ -3197,7 +3751,7 @@
       </w:pPr>
     </w:lvl>
   </w:abstractNum>
-  <w:abstractNum w:abstractNumId="15">
+  <w:abstractNum w:abstractNumId="16">
     <w:nsid w:val="6E980F59"/>
     <w:multiLevelType w:val="hybridMultilevel"/>
     <w:tmpl w:val="D576ACA8"/>
@@ -3283,7 +3837,7 @@
       </w:pPr>
     </w:lvl>
   </w:abstractNum>
-  <w:abstractNum w:abstractNumId="16">
+  <w:abstractNum w:abstractNumId="17">
     <w:nsid w:val="716B5691"/>
     <w:multiLevelType w:val="hybridMultilevel"/>
     <w:tmpl w:val="3364D34A"/>
@@ -3372,7 +3926,93 @@
       </w:pPr>
     </w:lvl>
   </w:abstractNum>
-  <w:abstractNum w:abstractNumId="17">
+  <w:abstractNum w:abstractNumId="18">
+    <w:nsid w:val="71E06E9D"/>
+    <w:multiLevelType w:val="hybridMultilevel"/>
+    <w:tmpl w:val="867A5DE2"/>
+    <w:lvl w:ilvl="0" w:tplc="0409000F">
+      <w:start w:val="1"/>
+      <w:numFmt w:val="decimal"/>
+      <w:lvlText w:val="%1."/>
+      <w:lvlJc w:val="left"/>
+      <w:pPr>
+        <w:ind w:left="720" w:hanging="360"/>
+      </w:pPr>
+    </w:lvl>
+    <w:lvl w:ilvl="1" w:tplc="04090019" w:tentative="1">
+      <w:start w:val="1"/>
+      <w:numFmt w:val="lowerLetter"/>
+      <w:lvlText w:val="%2."/>
+      <w:lvlJc w:val="left"/>
+      <w:pPr>
+        <w:ind w:left="1440" w:hanging="360"/>
+      </w:pPr>
+    </w:lvl>
+    <w:lvl w:ilvl="2" w:tplc="0409001B" w:tentative="1">
+      <w:start w:val="1"/>
+      <w:numFmt w:val="lowerRoman"/>
+      <w:lvlText w:val="%3."/>
+      <w:lvlJc w:val="right"/>
+      <w:pPr>
+        <w:ind w:left="2160" w:hanging="180"/>
+      </w:pPr>
+    </w:lvl>
+    <w:lvl w:ilvl="3" w:tplc="0409000F" w:tentative="1">
+      <w:start w:val="1"/>
+      <w:numFmt w:val="decimal"/>
+      <w:lvlText w:val="%4."/>
+      <w:lvlJc w:val="left"/>
+      <w:pPr>
+        <w:ind w:left="2880" w:hanging="360"/>
+      </w:pPr>
+    </w:lvl>
+    <w:lvl w:ilvl="4" w:tplc="04090019" w:tentative="1">
+      <w:start w:val="1"/>
+      <w:numFmt w:val="lowerLetter"/>
+      <w:lvlText w:val="%5."/>
+      <w:lvlJc w:val="left"/>
+      <w:pPr>
+        <w:ind w:left="3600" w:hanging="360"/>
+      </w:pPr>
+    </w:lvl>
+    <w:lvl w:ilvl="5" w:tplc="0409001B" w:tentative="1">
+      <w:start w:val="1"/>
+      <w:numFmt w:val="lowerRoman"/>
+      <w:lvlText w:val="%6."/>
+      <w:lvlJc w:val="right"/>
+      <w:pPr>
+        <w:ind w:left="4320" w:hanging="180"/>
+      </w:pPr>
+    </w:lvl>
+    <w:lvl w:ilvl="6" w:tplc="0409000F" w:tentative="1">
+      <w:start w:val="1"/>
+      <w:numFmt w:val="decimal"/>
+      <w:lvlText w:val="%7."/>
+      <w:lvlJc w:val="left"/>
+      <w:pPr>
+        <w:ind w:left="5040" w:hanging="360"/>
+      </w:pPr>
+    </w:lvl>
+    <w:lvl w:ilvl="7" w:tplc="04090019" w:tentative="1">
+      <w:start w:val="1"/>
+      <w:numFmt w:val="lowerLetter"/>
+      <w:lvlText w:val="%8."/>
+      <w:lvlJc w:val="left"/>
+      <w:pPr>
+        <w:ind w:left="5760" w:hanging="360"/>
+      </w:pPr>
+    </w:lvl>
+    <w:lvl w:ilvl="8" w:tplc="0409001B" w:tentative="1">
+      <w:start w:val="1"/>
+      <w:numFmt w:val="lowerRoman"/>
+      <w:lvlText w:val="%9."/>
+      <w:lvlJc w:val="right"/>
+      <w:pPr>
+        <w:ind w:left="6480" w:hanging="180"/>
+      </w:pPr>
+    </w:lvl>
+  </w:abstractNum>
+  <w:abstractNum w:abstractNumId="19">
     <w:nsid w:val="756E4ECC"/>
     <w:multiLevelType w:val="hybridMultilevel"/>
     <w:tmpl w:val="4D0C4D04"/>
@@ -3458,7 +4098,7 @@
       </w:pPr>
     </w:lvl>
   </w:abstractNum>
-  <w:abstractNum w:abstractNumId="18">
+  <w:abstractNum w:abstractNumId="20">
     <w:nsid w:val="79B56044"/>
     <w:multiLevelType w:val="hybridMultilevel"/>
     <w:tmpl w:val="BB566BAC"/>
@@ -3544,7 +4184,7 @@
       </w:pPr>
     </w:lvl>
   </w:abstractNum>
-  <w:abstractNum w:abstractNumId="19">
+  <w:abstractNum w:abstractNumId="21">
     <w:nsid w:val="7A7A79C7"/>
     <w:multiLevelType w:val="hybridMultilevel"/>
     <w:tmpl w:val="EB523634"/>
@@ -3633,7 +4273,7 @@
       </w:pPr>
     </w:lvl>
   </w:abstractNum>
-  <w:abstractNum w:abstractNumId="20">
+  <w:abstractNum w:abstractNumId="22">
     <w:nsid w:val="7E815FF8"/>
     <w:multiLevelType w:val="hybridMultilevel"/>
     <w:tmpl w:val="FDF69274"/>
@@ -3647,6 +4287,95 @@
       </w:pPr>
     </w:lvl>
     <w:lvl w:ilvl="1" w:tplc="04090019">
+      <w:start w:val="1"/>
+      <w:numFmt w:val="lowerLetter"/>
+      <w:lvlText w:val="%2."/>
+      <w:lvlJc w:val="left"/>
+      <w:pPr>
+        <w:ind w:left="1440" w:hanging="360"/>
+      </w:pPr>
+    </w:lvl>
+    <w:lvl w:ilvl="2" w:tplc="0409001B" w:tentative="1">
+      <w:start w:val="1"/>
+      <w:numFmt w:val="lowerRoman"/>
+      <w:lvlText w:val="%3."/>
+      <w:lvlJc w:val="right"/>
+      <w:pPr>
+        <w:ind w:left="2160" w:hanging="180"/>
+      </w:pPr>
+    </w:lvl>
+    <w:lvl w:ilvl="3" w:tplc="0409000F" w:tentative="1">
+      <w:start w:val="1"/>
+      <w:numFmt w:val="decimal"/>
+      <w:lvlText w:val="%4."/>
+      <w:lvlJc w:val="left"/>
+      <w:pPr>
+        <w:ind w:left="2880" w:hanging="360"/>
+      </w:pPr>
+    </w:lvl>
+    <w:lvl w:ilvl="4" w:tplc="04090019" w:tentative="1">
+      <w:start w:val="1"/>
+      <w:numFmt w:val="lowerLetter"/>
+      <w:lvlText w:val="%5."/>
+      <w:lvlJc w:val="left"/>
+      <w:pPr>
+        <w:ind w:left="3600" w:hanging="360"/>
+      </w:pPr>
+    </w:lvl>
+    <w:lvl w:ilvl="5" w:tplc="0409001B" w:tentative="1">
+      <w:start w:val="1"/>
+      <w:numFmt w:val="lowerRoman"/>
+      <w:lvlText w:val="%6."/>
+      <w:lvlJc w:val="right"/>
+      <w:pPr>
+        <w:ind w:left="4320" w:hanging="180"/>
+      </w:pPr>
+    </w:lvl>
+    <w:lvl w:ilvl="6" w:tplc="0409000F" w:tentative="1">
+      <w:start w:val="1"/>
+      <w:numFmt w:val="decimal"/>
+      <w:lvlText w:val="%7."/>
+      <w:lvlJc w:val="left"/>
+      <w:pPr>
+        <w:ind w:left="5040" w:hanging="360"/>
+      </w:pPr>
+    </w:lvl>
+    <w:lvl w:ilvl="7" w:tplc="04090019" w:tentative="1">
+      <w:start w:val="1"/>
+      <w:numFmt w:val="lowerLetter"/>
+      <w:lvlText w:val="%8."/>
+      <w:lvlJc w:val="left"/>
+      <w:pPr>
+        <w:ind w:left="5760" w:hanging="360"/>
+      </w:pPr>
+    </w:lvl>
+    <w:lvl w:ilvl="8" w:tplc="0409001B" w:tentative="1">
+      <w:start w:val="1"/>
+      <w:numFmt w:val="lowerRoman"/>
+      <w:lvlText w:val="%9."/>
+      <w:lvlJc w:val="right"/>
+      <w:pPr>
+        <w:ind w:left="6480" w:hanging="180"/>
+      </w:pPr>
+    </w:lvl>
+  </w:abstractNum>
+  <w:abstractNum w:abstractNumId="23">
+    <w:nsid w:val="7F1A4D76"/>
+    <w:multiLevelType w:val="hybridMultilevel"/>
+    <w:tmpl w:val="D22C9146"/>
+    <w:lvl w:ilvl="0" w:tplc="0409000F">
+      <w:start w:val="1"/>
+      <w:numFmt w:val="decimal"/>
+      <w:lvlText w:val="%1."/>
+      <w:lvlJc w:val="left"/>
+      <w:pPr>
+        <w:ind w:left="720" w:hanging="360"/>
+      </w:pPr>
+      <w:rPr>
+        <w:rFonts w:hint="default"/>
+      </w:rPr>
+    </w:lvl>
+    <w:lvl w:ilvl="1" w:tplc="04090019" w:tentative="1">
       <w:start w:val="1"/>
       <w:numFmt w:val="lowerLetter"/>
       <w:lvlText w:val="%2."/>
@@ -3723,16 +4452,16 @@
     <w:abstractNumId w:val="9"/>
   </w:num>
   <w:num w:numId="2">
-    <w:abstractNumId w:val="19"/>
+    <w:abstractNumId w:val="21"/>
   </w:num>
   <w:num w:numId="3">
     <w:abstractNumId w:val="10"/>
   </w:num>
   <w:num w:numId="4">
-    <w:abstractNumId w:val="17"/>
+    <w:abstractNumId w:val="19"/>
   </w:num>
   <w:num w:numId="5">
-    <w:abstractNumId w:val="16"/>
+    <w:abstractNumId w:val="17"/>
   </w:num>
   <w:num w:numId="6">
     <w:abstractNumId w:val="4"/>
@@ -3741,31 +4470,31 @@
     <w:abstractNumId w:val="5"/>
   </w:num>
   <w:num w:numId="8">
-    <w:abstractNumId w:val="13"/>
+    <w:abstractNumId w:val="14"/>
   </w:num>
   <w:num w:numId="9">
-    <w:abstractNumId w:val="12"/>
+    <w:abstractNumId w:val="13"/>
   </w:num>
   <w:num w:numId="10">
     <w:abstractNumId w:val="6"/>
   </w:num>
   <w:num w:numId="11">
-    <w:abstractNumId w:val="14"/>
+    <w:abstractNumId w:val="15"/>
   </w:num>
   <w:num w:numId="12">
-    <w:abstractNumId w:val="15"/>
+    <w:abstractNumId w:val="16"/>
   </w:num>
   <w:num w:numId="13">
     <w:abstractNumId w:val="7"/>
   </w:num>
   <w:num w:numId="14">
-    <w:abstractNumId w:val="18"/>
+    <w:abstractNumId w:val="20"/>
   </w:num>
   <w:num w:numId="15">
     <w:abstractNumId w:val="3"/>
   </w:num>
   <w:num w:numId="16">
-    <w:abstractNumId w:val="11"/>
+    <w:abstractNumId w:val="12"/>
   </w:num>
   <w:num w:numId="17">
     <w:abstractNumId w:val="1"/>
@@ -3780,7 +4509,16 @@
     <w:abstractNumId w:val="0"/>
   </w:num>
   <w:num w:numId="21">
-    <w:abstractNumId w:val="20"/>
+    <w:abstractNumId w:val="22"/>
+  </w:num>
+  <w:num w:numId="22">
+    <w:abstractNumId w:val="11"/>
+  </w:num>
+  <w:num w:numId="23">
+    <w:abstractNumId w:val="18"/>
+  </w:num>
+  <w:num w:numId="24">
+    <w:abstractNumId w:val="23"/>
   </w:num>
 </w:numbering>
 </file>
@@ -4182,6 +4920,7 @@
   <w:style w:type="character" w:default="1" w:styleId="DefaultParagraphFont">
     <w:name w:val="Default Paragraph Font"/>
     <w:uiPriority w:val="1"/>
+    <w:semiHidden/>
     <w:unhideWhenUsed/>
   </w:style>
   <w:style w:type="table" w:default="1" w:styleId="TableNormal">

</xml_diff>

<commit_message>
Updated week 4 and changed format of week 5 from .docx to .txt
</commit_message>
<xml_diff>
--- a/Week 4 notes.docx
+++ b/Week 4 notes.docx
@@ -1159,6 +1159,9 @@
         </w:numPr>
       </w:pPr>
       <w:r>
+        <w:rPr>
+          <w:noProof/>
+        </w:rPr>
         <w:drawing>
           <wp:inline distT="0" distB="0" distL="0" distR="0" wp14:anchorId="2E790DBB" wp14:editId="1FDC974A">
             <wp:extent cx="5471160" cy="3933190"/>
@@ -1957,6 +1960,9 @@
         </w:numPr>
       </w:pPr>
       <w:r>
+        <w:rPr>
+          <w:noProof/>
+        </w:rPr>
         <w:drawing>
           <wp:inline distT="0" distB="0" distL="0" distR="0" wp14:anchorId="4E88447C" wp14:editId="1DFCDD33">
             <wp:extent cx="3589020" cy="2933699"/>
@@ -2003,6 +2009,9 @@
         </w:numPr>
       </w:pPr>
       <w:r>
+        <w:rPr>
+          <w:noProof/>
+        </w:rPr>
         <w:drawing>
           <wp:inline distT="0" distB="0" distL="0" distR="0" wp14:anchorId="70B804D8" wp14:editId="549C382B">
             <wp:extent cx="3629532" cy="3410426"/>
@@ -2117,8 +2126,6 @@
       <w:r>
         <w:t>File I/O:</w:t>
       </w:r>
-      <w:bookmarkStart w:id="0" w:name="_GoBack"/>
-      <w:bookmarkEnd w:id="0"/>
     </w:p>
     <w:p>
       <w:pPr>
@@ -2209,6 +2216,9 @@
         </w:numPr>
       </w:pPr>
       <w:r>
+        <w:rPr>
+          <w:noProof/>
+        </w:rPr>
         <w:drawing>
           <wp:inline distT="0" distB="0" distL="0" distR="0" wp14:anchorId="339EE6EF" wp14:editId="0FE69810">
             <wp:extent cx="6050280" cy="3962400"/>
@@ -2255,6 +2265,9 @@
         </w:numPr>
       </w:pPr>
       <w:r>
+        <w:rPr>
+          <w:noProof/>
+        </w:rPr>
         <w:lastRenderedPageBreak/>
         <w:drawing>
           <wp:inline distT="0" distB="0" distL="0" distR="0" wp14:anchorId="3A8FC63B" wp14:editId="39DAC757">
@@ -2332,6 +2345,36 @@
       <w:r>
         <w:t xml:space="preserve"> to literally write byte by byte into our file. This is what we would use for audio input or image input, where we deal with raw data.</w:t>
       </w:r>
+    </w:p>
+    <w:p>
+      <w:pPr>
+        <w:pStyle w:val="ListParagraph"/>
+        <w:numPr>
+          <w:ilvl w:val="0"/>
+          <w:numId w:val="24"/>
+        </w:numPr>
+      </w:pPr>
+      <w:r>
+        <w:t xml:space="preserve">The first parameter in the </w:t>
+      </w:r>
+      <w:proofErr w:type="spellStart"/>
+      <w:r>
+        <w:t>fread</w:t>
+      </w:r>
+      <w:proofErr w:type="spellEnd"/>
+      <w:r>
+        <w:t xml:space="preserve"> and </w:t>
+      </w:r>
+      <w:proofErr w:type="spellStart"/>
+      <w:r>
+        <w:t>fwrite</w:t>
+      </w:r>
+      <w:proofErr w:type="spellEnd"/>
+      <w:r>
+        <w:t xml:space="preserve"> functions are the locations where the data we are going to read or write is stored.</w:t>
+      </w:r>
+      <w:bookmarkStart w:id="0" w:name="_GoBack"/>
+      <w:bookmarkEnd w:id="0"/>
     </w:p>
     <w:sectPr>
       <w:pgSz w:w="12240" w:h="15840"/>

</xml_diff>